<commit_message>
auto commit 23/01/2021 09:35:19
</commit_message>
<xml_diff>
--- a/Documents/Jurnal JTIIK/Jurnal-JTIIK-Raditya Rinandyaswara-175150200111047.docx
+++ b/Documents/Jurnal JTIIK/Jurnal-JTIIK-Raditya Rinandyaswara-175150200111047.docx
@@ -11,7 +11,35 @@
         <w:rPr>
           <w:lang w:val="en-US"/>
         </w:rPr>
-        <w:t>PEMBENTUKAN DAFTAR STOPWORD MENGGUNAKAN TERM BASED RANDOM SAMPLING PADA ANALISIS SENTIMEN DENGAN METODE NAÏVE BAYES (STUDI KASUS: KULIAH DARING DI MASA PANDEMI)</w:t>
+        <w:t xml:space="preserve">PEMBENTUKAN DAFTAR </w:t>
+      </w:r>
+      <w:r>
+        <w:rPr>
+          <w:i/>
+          <w:iCs/>
+          <w:lang w:val="en-US"/>
+        </w:rPr>
+        <w:t>STOPWORD</w:t>
+      </w:r>
+      <w:r>
+        <w:rPr>
+          <w:lang w:val="en-US"/>
+        </w:rPr>
+        <w:t xml:space="preserve"> MENGGUNAKAN </w:t>
+      </w:r>
+      <w:r>
+        <w:rPr>
+          <w:i/>
+          <w:iCs/>
+          <w:lang w:val="en-US"/>
+        </w:rPr>
+        <w:t>TERM BASED RANDOM SAMPLING</w:t>
+      </w:r>
+      <w:r>
+        <w:rPr>
+          <w:lang w:val="en-US"/>
+        </w:rPr>
+        <w:t xml:space="preserve"> PADA ANALISIS SENTIMEN DENGAN METODE NAÏVE BAYES (STUDI KASUS: KULIAH DARING DI MASA PANDEMI)</w:t>
       </w:r>
       <w:r>
         <w:t xml:space="preserve"> </w:t>
@@ -65,6 +93,7 @@
         </w:rPr>
         <w:t>Yuita Arum Sari</w:t>
       </w:r>
+      <w:proofErr w:type="gramStart"/>
       <w:r>
         <w:rPr>
           <w:b/>
@@ -85,7 +114,15 @@
           <w:b/>
           <w:lang w:val="id-ID"/>
         </w:rPr>
-        <w:t xml:space="preserve">, </w:t>
+        <w:t>,</w:t>
+      </w:r>
+      <w:proofErr w:type="gramEnd"/>
+      <w:r>
+        <w:rPr>
+          <w:b/>
+          <w:lang w:val="id-ID"/>
+        </w:rPr>
+        <w:t xml:space="preserve"> </w:t>
       </w:r>
       <w:r>
         <w:rPr>
@@ -211,9 +248,6 @@
         </w:rPr>
         <w:t>.ac.id</w:t>
       </w:r>
-      <w:r>
-        <w:t xml:space="preserve"> (10pt)</w:t>
-      </w:r>
     </w:p>
     <w:p>
       <w:pPr>
@@ -366,9 +400,45 @@
       </w:pPr>
       <w:r>
         <w:rPr>
+          <w:i/>
+          <w:iCs/>
           <w:lang w:val="en-US"/>
         </w:rPr>
-        <w:t>Stopword Removal merupakan bagian dari tahapan preprocessing teks yang bertujuan untuk menghapus kata yang tidak relevan didalam suatu kalimat berdasarkan daftar stopword. Daftar stopword yang biasa digunakan berbentuk digital library yang daftarnya sudah tersedia sebelumnya, namun tidak semua kata-kata yang terdapat didalam digital library merupakan kata yang tidak relevan dalam suatu data tertentu. Penelitian ini menggunakan daftar stopword yang dibentuk dengan algoritme Term Based Random Sampling. Dalam Term Based Random Sampling terdapat 3 parameter yaitu Y untuk jumlah perulangan pengambilan kata random, X untuk jumlah pengambilan bobot terendah dalam perulangan Y, dan L sebagai persentase jumlah stopword yang ingin digunakan. Sehingga penelitian ini ditujukan untuk mencari kombinasi terbaik dari 3 parameter tersebut serta perbandingan stopword Term Based Random Sampling dengan stopword Tala dan tanpa proses stopword removal dalam analisis sentimen tweet mengenai kuliah daring dengan menggunakan metode Naïve Bayes. Hasil evaluasi dengan stopword Term Based Random Sampling mendapatkan akurasi tertinggi dengan kombinasi X, Y, L sebesar 10, 10, 40 dengan macroaverage accuracy sebesar 0,758, macroaverage precision sebesar 0,658, macroaverage recall sebesar 0,636, dan macroaverage f-measure sebesar 0,647. Berdasarkan hasil pengujian disimpulkan bahwa semakin besar nilai X, Y, L maka semakin tinggi kemungkinannya untuk accuracy, precision, recall, dan f-measure turun. Hasil pengujian membuktikan bahwa Term Based Random Sampling berhasil mendapatkan akurasi lebih tinggi dibandingkan dengan stopword Tala maupun tanpa menggunakan proses stopword removal.</w:t>
+        <w:t>Stopword Removal</w:t>
+      </w:r>
+      <w:r>
+        <w:rPr>
+          <w:lang w:val="en-US"/>
+        </w:rPr>
+        <w:t xml:space="preserve"> merupakan bagian dari tahapan </w:t>
+      </w:r>
+      <w:r>
+        <w:rPr>
+          <w:i/>
+          <w:iCs/>
+          <w:lang w:val="en-US"/>
+        </w:rPr>
+        <w:t>preprocessing</w:t>
+      </w:r>
+      <w:r>
+        <w:rPr>
+          <w:lang w:val="en-US"/>
+        </w:rPr>
+        <w:t xml:space="preserve"> teks yang bertujuan untuk menghapus kata yang tidak relevan didalam suatu kalimat berdasarkan daftar </w:t>
+      </w:r>
+      <w:r>
+        <w:rPr>
+          <w:i/>
+          <w:iCs/>
+          <w:lang w:val="en-US"/>
+        </w:rPr>
+        <w:t>stopword</w:t>
+      </w:r>
+      <w:r>
+        <w:rPr>
+          <w:lang w:val="en-US"/>
+        </w:rPr>
+        <w:t>. Daftar stopword yang biasa digunakan berbentuk digital library yang daftarnya sudah tersedia sebelumnya, namun tidak semua kata-kata yang terdapat didalam digital library merupakan kata yang tidak relevan dalam suatu data tertentu. Penelitian ini menggunakan daftar stopword yang dibentuk dengan algoritme Term Based Random Sampling. Dalam Term Based Random Sampling terdapat 3 parameter yaitu Y untuk jumlah perulangan pengambilan kata random, X untuk jumlah pengambilan bobot terendah dalam perulangan Y, dan L sebagai persentase jumlah stopword yang ingin digunakan. Sehingga penelitian ini ditujukan untuk mencari kombinasi terbaik dari 3 parameter tersebut serta perbandingan stopword Term Based Random Sampling dengan stopword Tala dan tanpa proses stopword removal dalam analisis sentimen tweet mengenai kuliah daring dengan menggunakan metode Naïve Bayes. Hasil evaluasi dengan stopword Term Based Random Sampling mendapatkan akurasi tertinggi dengan kombinasi X, Y, L sebesar 10, 10, 40 dengan macroaverage accuracy sebesar 0,758, macroaverage precision sebesar 0,658, macroaverage recall sebesar 0,636, dan macroaverage f-measure sebesar 0,647. Berdasarkan hasil pengujian disimpulkan bahwa semakin besar nilai X, Y, L maka semakin tinggi kemungkinannya untuk accuracy, precision, recall, dan f-measure turun. Hasil pengujian membuktikan bahwa Term Based Random Sampling berhasil mendapatkan akurasi lebih tinggi dibandingkan dengan stopword Tala maupun tanpa menggunakan proses stopword removal.</w:t>
       </w:r>
       <w:r>
         <w:t xml:space="preserve"> </w:t>
@@ -667,7 +737,7 @@
         <w:rPr>
           <w:lang w:val="en-US"/>
         </w:rPr>
-        <w:t>LANDASAN KEPUSTAKAAN</w:t>
+        <w:t>METODE PENELITIAN</w:t>
       </w:r>
     </w:p>
     <w:p>
@@ -5267,17 +5337,6 @@
     <w:p>
       <w:pPr>
         <w:pStyle w:val="Heading1"/>
-      </w:pPr>
-      <w:r>
-        <w:rPr>
-          <w:lang w:val="en-US"/>
-        </w:rPr>
-        <w:t>METODE PENELITIAN</w:t>
-      </w:r>
-    </w:p>
-    <w:p>
-      <w:pPr>
-        <w:pStyle w:val="Heading1"/>
         <w:numPr>
           <w:ilvl w:val="1"/>
           <w:numId w:val="1"/>
@@ -5300,7 +5359,17 @@
         <w:pStyle w:val="Body"/>
       </w:pPr>
       <w:r>
-        <w:t xml:space="preserve">Datasets yang digunakan dalam penelitian ini adalah berupa Tweet yang berasal dari Twitter. Data diambil menggunakan </w:t>
+        <w:t xml:space="preserve">Datasets yang digunakan dalam penelitian ini adalah berupa </w:t>
+      </w:r>
+      <w:r>
+        <w:rPr>
+          <w:i/>
+          <w:iCs/>
+        </w:rPr>
+        <w:t>tweet</w:t>
+      </w:r>
+      <w:r>
+        <w:t xml:space="preserve"> yang berasal dari Twitter. Data diambil menggunakan </w:t>
       </w:r>
       <w:r>
         <w:rPr>
@@ -5758,7 +5827,19 @@
         <w:rPr>
           <w:lang w:val="en-US"/>
         </w:rPr>
-        <w:t>PENGUJIAN DAN ANALISIS</w:t>
+        <w:t>HASIL</w:t>
+      </w:r>
+      <w:r>
+        <w:rPr>
+          <w:lang w:val="en-US"/>
+        </w:rPr>
+        <w:t xml:space="preserve"> DAN </w:t>
+      </w:r>
+      <w:r>
+        <w:rPr>
+          <w:lang w:val="en-US"/>
+        </w:rPr>
+        <w:t>PEMBAHASAN</w:t>
       </w:r>
     </w:p>
     <w:p>
@@ -5798,7 +5879,15 @@
           <w:sz w:val="20"/>
           <w:szCs w:val="20"/>
         </w:rPr>
-        <w:t>Pengujian kombinasi parameter X, Y, dan L dilakukan untuk mengetahui kombinasi terbaik parameter yang digunakan terhadap hasil evaluasi. Pada pengujian ini dilakukan 10</w:t>
+        <w:t xml:space="preserve">Pengujian kombinasi parameter X, Y, dan L dilakukan untuk mengetahui kombinasi terbaik parameter yang digunakan terhadap hasil evaluasi. Pada pengujian ini dilakukan </w:t>
+      </w:r>
+      <w:proofErr w:type="gramStart"/>
+      <w:r>
+        <w:rPr>
+          <w:sz w:val="20"/>
+          <w:szCs w:val="20"/>
+        </w:rPr>
+        <w:t>10</w:t>
       </w:r>
       <w:r>
         <w:rPr>
@@ -5812,7 +5901,15 @@
           <w:sz w:val="20"/>
           <w:szCs w:val="20"/>
         </w:rPr>
-        <w:t>fold cross validation. Hasil evaluasi pengujian pengaruh parameter X, Y, dan L yang sudah diurutkan berdasarkan akurasi akan ditampilkan pada Tabel 1.</w:t>
+        <w:t>fold</w:t>
+      </w:r>
+      <w:proofErr w:type="gramEnd"/>
+      <w:r>
+        <w:rPr>
+          <w:sz w:val="20"/>
+          <w:szCs w:val="20"/>
+        </w:rPr>
+        <w:t xml:space="preserve"> cross validation. Hasil evaluasi pengujian pengaruh parameter X, Y, dan L yang sudah diurutkan berdasarkan akurasi akan ditampilkan pada Tabel 1.</w:t>
       </w:r>
     </w:p>
     <w:p>
@@ -7743,8 +7840,18 @@
           <w:iCs/>
           <w:lang w:val="en-US"/>
         </w:rPr>
-        <w:t>Stopword Removal</w:t>
-      </w:r>
+        <w:t xml:space="preserve">Stopword </w:t>
+      </w:r>
+      <w:proofErr w:type="gramStart"/>
+      <w:r>
+        <w:rPr>
+          <w:i/>
+          <w:iCs/>
+          <w:lang w:val="en-US"/>
+        </w:rPr>
+        <w:t>Removal</w:t>
+      </w:r>
+      <w:proofErr w:type="gramEnd"/>
     </w:p>
     <w:p>
       <w:pPr>
@@ -11599,7 +11706,23 @@
           <w:sz w:val="20"/>
           <w:szCs w:val="20"/>
         </w:rPr>
-        <w:t>Jones, S., 2004. A Statistical Interpretation of Term Specificity and Its Retrieval. Journal Of Documentation, 60(5), pp. 11-21.</w:t>
+        <w:t xml:space="preserve">Jones, S., 2004. A Statistical Interpretation of Term Specificity and Its Retrieval. Journal </w:t>
+      </w:r>
+      <w:proofErr w:type="gramStart"/>
+      <w:r>
+        <w:rPr>
+          <w:sz w:val="20"/>
+          <w:szCs w:val="20"/>
+        </w:rPr>
+        <w:t>Of</w:t>
+      </w:r>
+      <w:proofErr w:type="gramEnd"/>
+      <w:r>
+        <w:rPr>
+          <w:sz w:val="20"/>
+          <w:szCs w:val="20"/>
+        </w:rPr>
+        <w:t xml:space="preserve"> Documentation, 60(5), pp. 11-21.</w:t>
       </w:r>
     </w:p>
     <w:p>

</xml_diff>

<commit_message>
add sc2 16 17 18
</commit_message>
<xml_diff>
--- a/Documents/Jurnal JTIIK/Jurnal-JTIIK-Raditya Rinandyaswara-175150200111047.docx
+++ b/Documents/Jurnal JTIIK/Jurnal-JTIIK-Raditya Rinandyaswara-175150200111047.docx
@@ -39,7 +39,21 @@
         <w:rPr>
           <w:lang w:val="en-US"/>
         </w:rPr>
-        <w:t xml:space="preserve"> PADA ANALISIS SENTIMEN DENGAN METODE NAÏVE BAYES (STUDI KASUS: KULIAH DARING DI MASA PANDEMI)</w:t>
+        <w:t xml:space="preserve"> PADA ANALISIS SENTIMEN DENGAN METODE </w:t>
+      </w:r>
+      <w:r>
+        <w:rPr>
+          <w:i/>
+          <w:iCs/>
+          <w:lang w:val="en-US"/>
+        </w:rPr>
+        <w:t>NAÏVE BAYES</w:t>
+      </w:r>
+      <w:r>
+        <w:rPr>
+          <w:lang w:val="en-US"/>
+        </w:rPr>
+        <w:t xml:space="preserve"> (STUDI KASUS: KULIAH DARING DI MASA PANDEMI)</w:t>
       </w:r>
       <w:r>
         <w:t xml:space="preserve"> </w:t>
@@ -252,20 +266,6 @@
     <w:p>
       <w:pPr>
         <w:pStyle w:val="ICTSAuthorIdentity"/>
-      </w:pPr>
-      <w:r>
-        <w:rPr>
-          <w:vertAlign w:val="superscript"/>
-        </w:rPr>
-        <w:t>*</w:t>
-      </w:r>
-      <w:r>
-        <w:t>Penulis Korespondensi</w:t>
-      </w:r>
-    </w:p>
-    <w:p>
-      <w:pPr>
-        <w:pStyle w:val="ICTSAuthorIdentity"/>
         <w:rPr>
           <w:lang w:val="id-ID"/>
         </w:rPr>
@@ -438,7 +438,381 @@
         <w:rPr>
           <w:lang w:val="en-US"/>
         </w:rPr>
-        <w:t>. Daftar stopword yang biasa digunakan berbentuk digital library yang daftarnya sudah tersedia sebelumnya, namun tidak semua kata-kata yang terdapat didalam digital library merupakan kata yang tidak relevan dalam suatu data tertentu. Penelitian ini menggunakan daftar stopword yang dibentuk dengan algoritme Term Based Random Sampling. Dalam Term Based Random Sampling terdapat 3 parameter yaitu Y untuk jumlah perulangan pengambilan kata random, X untuk jumlah pengambilan bobot terendah dalam perulangan Y, dan L sebagai persentase jumlah stopword yang ingin digunakan. Sehingga penelitian ini ditujukan untuk mencari kombinasi terbaik dari 3 parameter tersebut serta perbandingan stopword Term Based Random Sampling dengan stopword Tala dan tanpa proses stopword removal dalam analisis sentimen tweet mengenai kuliah daring dengan menggunakan metode Naïve Bayes. Hasil evaluasi dengan stopword Term Based Random Sampling mendapatkan akurasi tertinggi dengan kombinasi X, Y, L sebesar 10, 10, 40 dengan macroaverage accuracy sebesar 0,758, macroaverage precision sebesar 0,658, macroaverage recall sebesar 0,636, dan macroaverage f-measure sebesar 0,647. Berdasarkan hasil pengujian disimpulkan bahwa semakin besar nilai X, Y, L maka semakin tinggi kemungkinannya untuk accuracy, precision, recall, dan f-measure turun. Hasil pengujian membuktikan bahwa Term Based Random Sampling berhasil mendapatkan akurasi lebih tinggi dibandingkan dengan stopword Tala maupun tanpa menggunakan proses stopword removal.</w:t>
+        <w:t xml:space="preserve">. Daftar </w:t>
+      </w:r>
+      <w:r>
+        <w:rPr>
+          <w:i/>
+          <w:iCs/>
+          <w:lang w:val="en-US"/>
+        </w:rPr>
+        <w:t>stopword</w:t>
+      </w:r>
+      <w:r>
+        <w:rPr>
+          <w:lang w:val="en-US"/>
+        </w:rPr>
+        <w:t xml:space="preserve"> yang biasa digunakan berbentuk </w:t>
+      </w:r>
+      <w:r>
+        <w:rPr>
+          <w:i/>
+          <w:iCs/>
+          <w:lang w:val="en-US"/>
+        </w:rPr>
+        <w:t>digital library</w:t>
+      </w:r>
+      <w:r>
+        <w:rPr>
+          <w:lang w:val="en-US"/>
+        </w:rPr>
+        <w:t xml:space="preserve"> yang daftarnya sudah tersedia sebelumnya, namun tidak semua kata-kata yang terdapat didalam </w:t>
+      </w:r>
+      <w:r>
+        <w:rPr>
+          <w:i/>
+          <w:iCs/>
+          <w:lang w:val="en-US"/>
+        </w:rPr>
+        <w:t>digital library</w:t>
+      </w:r>
+      <w:r>
+        <w:rPr>
+          <w:lang w:val="en-US"/>
+        </w:rPr>
+        <w:t xml:space="preserve"> merupakan kata yang tidak relevan dalam suatu data tertentu. Penelitian ini menggunakan daftar </w:t>
+      </w:r>
+      <w:r>
+        <w:rPr>
+          <w:i/>
+          <w:iCs/>
+          <w:lang w:val="en-US"/>
+        </w:rPr>
+        <w:t>stopword</w:t>
+      </w:r>
+      <w:r>
+        <w:rPr>
+          <w:lang w:val="en-US"/>
+        </w:rPr>
+        <w:t xml:space="preserve"> yang dibentuk dengan algoritme </w:t>
+      </w:r>
+      <w:r>
+        <w:rPr>
+          <w:i/>
+          <w:iCs/>
+          <w:lang w:val="en-US"/>
+        </w:rPr>
+        <w:t>Term Based Random Sampling</w:t>
+      </w:r>
+      <w:r>
+        <w:rPr>
+          <w:lang w:val="en-US"/>
+        </w:rPr>
+        <w:t xml:space="preserve">. Dalam </w:t>
+      </w:r>
+      <w:r>
+        <w:rPr>
+          <w:i/>
+          <w:iCs/>
+          <w:lang w:val="en-US"/>
+        </w:rPr>
+        <w:t>Term Based Random Sampling</w:t>
+      </w:r>
+      <w:r>
+        <w:rPr>
+          <w:lang w:val="en-US"/>
+        </w:rPr>
+        <w:t xml:space="preserve"> terdapat 3 parameter yaitu </w:t>
+      </w:r>
+      <w:r>
+        <w:rPr>
+          <w:i/>
+          <w:iCs/>
+          <w:lang w:val="en-US"/>
+        </w:rPr>
+        <w:t>Y</w:t>
+      </w:r>
+      <w:r>
+        <w:rPr>
+          <w:lang w:val="en-US"/>
+        </w:rPr>
+        <w:t xml:space="preserve"> untuk jumlah perulangan pengambilan kata </w:t>
+      </w:r>
+      <w:r>
+        <w:rPr>
+          <w:i/>
+          <w:iCs/>
+          <w:lang w:val="en-US"/>
+        </w:rPr>
+        <w:t>random</w:t>
+      </w:r>
+      <w:r>
+        <w:rPr>
+          <w:lang w:val="en-US"/>
+        </w:rPr>
+        <w:t xml:space="preserve">, </w:t>
+      </w:r>
+      <w:r>
+        <w:rPr>
+          <w:i/>
+          <w:iCs/>
+          <w:lang w:val="en-US"/>
+        </w:rPr>
+        <w:t>X</w:t>
+      </w:r>
+      <w:r>
+        <w:rPr>
+          <w:lang w:val="en-US"/>
+        </w:rPr>
+        <w:t xml:space="preserve"> untuk jumlah pengambilan bobot terendah dalam perulangan </w:t>
+      </w:r>
+      <w:r>
+        <w:rPr>
+          <w:i/>
+          <w:iCs/>
+          <w:lang w:val="en-US"/>
+        </w:rPr>
+        <w:t>Y</w:t>
+      </w:r>
+      <w:r>
+        <w:rPr>
+          <w:lang w:val="en-US"/>
+        </w:rPr>
+        <w:t xml:space="preserve">, dan </w:t>
+      </w:r>
+      <w:r>
+        <w:rPr>
+          <w:i/>
+          <w:iCs/>
+          <w:lang w:val="en-US"/>
+        </w:rPr>
+        <w:t>L</w:t>
+      </w:r>
+      <w:r>
+        <w:rPr>
+          <w:lang w:val="en-US"/>
+        </w:rPr>
+        <w:t xml:space="preserve"> sebagai persentase jumlah </w:t>
+      </w:r>
+      <w:r>
+        <w:rPr>
+          <w:i/>
+          <w:iCs/>
+          <w:lang w:val="en-US"/>
+        </w:rPr>
+        <w:t>stopword</w:t>
+      </w:r>
+      <w:r>
+        <w:rPr>
+          <w:lang w:val="en-US"/>
+        </w:rPr>
+        <w:t xml:space="preserve"> yang ingin digunakan. Sehingga penelitian ini ditujukan untuk mencari kombinasi terbaik dari 3 parameter tersebut serta </w:t>
+      </w:r>
+      <w:r>
+        <w:rPr>
+          <w:lang w:val="en-US"/>
+        </w:rPr>
+        <w:t>membandingkan</w:t>
+      </w:r>
+      <w:r>
+        <w:rPr>
+          <w:lang w:val="en-US"/>
+        </w:rPr>
+        <w:t xml:space="preserve"> </w:t>
+      </w:r>
+      <w:r>
+        <w:rPr>
+          <w:i/>
+          <w:iCs/>
+          <w:lang w:val="en-US"/>
+        </w:rPr>
+        <w:t>stopword Term Based Random Sampling</w:t>
+      </w:r>
+      <w:r>
+        <w:rPr>
+          <w:lang w:val="en-US"/>
+        </w:rPr>
+        <w:t xml:space="preserve"> dengan </w:t>
+      </w:r>
+      <w:r>
+        <w:rPr>
+          <w:i/>
+          <w:iCs/>
+          <w:lang w:val="en-US"/>
+        </w:rPr>
+        <w:t>stopword</w:t>
+      </w:r>
+      <w:r>
+        <w:rPr>
+          <w:lang w:val="en-US"/>
+        </w:rPr>
+        <w:t xml:space="preserve"> Tala dan tanpa proses </w:t>
+      </w:r>
+      <w:r>
+        <w:rPr>
+          <w:i/>
+          <w:iCs/>
+          <w:lang w:val="en-US"/>
+        </w:rPr>
+        <w:t>stopword removal</w:t>
+      </w:r>
+      <w:r>
+        <w:rPr>
+          <w:lang w:val="en-US"/>
+        </w:rPr>
+        <w:t xml:space="preserve"> dalam analisis sentimen </w:t>
+      </w:r>
+      <w:r>
+        <w:rPr>
+          <w:i/>
+          <w:iCs/>
+          <w:lang w:val="en-US"/>
+        </w:rPr>
+        <w:t>tweet</w:t>
+      </w:r>
+      <w:r>
+        <w:rPr>
+          <w:lang w:val="en-US"/>
+        </w:rPr>
+        <w:t xml:space="preserve"> mengenai kuliah daring dengan menggunakan metode </w:t>
+      </w:r>
+      <w:r>
+        <w:rPr>
+          <w:i/>
+          <w:iCs/>
+          <w:lang w:val="en-US"/>
+        </w:rPr>
+        <w:t>Naïve Bayes</w:t>
+      </w:r>
+      <w:r>
+        <w:rPr>
+          <w:lang w:val="en-US"/>
+        </w:rPr>
+        <w:t xml:space="preserve">. Hasil evaluasi dengan </w:t>
+      </w:r>
+      <w:r>
+        <w:rPr>
+          <w:i/>
+          <w:iCs/>
+          <w:lang w:val="en-US"/>
+        </w:rPr>
+        <w:t>stopword Term Based Random Sampling</w:t>
+      </w:r>
+      <w:r>
+        <w:rPr>
+          <w:lang w:val="en-US"/>
+        </w:rPr>
+        <w:t xml:space="preserve"> mendapatkan akurasi tertinggi dengan </w:t>
+      </w:r>
+      <w:r>
+        <w:rPr>
+          <w:i/>
+          <w:iCs/>
+          <w:lang w:val="en-US"/>
+        </w:rPr>
+        <w:t>X</w:t>
+      </w:r>
+      <w:r>
+        <w:rPr>
+          <w:lang w:val="en-US"/>
+        </w:rPr>
+        <w:t xml:space="preserve">, </w:t>
+      </w:r>
+      <w:r>
+        <w:rPr>
+          <w:i/>
+          <w:iCs/>
+          <w:lang w:val="en-US"/>
+        </w:rPr>
+        <w:t>Y</w:t>
+      </w:r>
+      <w:r>
+        <w:rPr>
+          <w:lang w:val="en-US"/>
+        </w:rPr>
+        <w:t xml:space="preserve">, </w:t>
+      </w:r>
+      <w:r>
+        <w:rPr>
+          <w:i/>
+          <w:iCs/>
+          <w:lang w:val="en-US"/>
+        </w:rPr>
+        <w:t>L</w:t>
+      </w:r>
+      <w:r>
+        <w:rPr>
+          <w:lang w:val="en-US"/>
+        </w:rPr>
+        <w:t xml:space="preserve"> sebesar 10, 10, 40 dengan macroaverage accuracy sebesar 0,758, macroaverage precision sebesar 0,658, macroaverage recall sebesar 0,636, dan macroaverage f-measure sebesar 0,647. Berdasarkan hasil pengujian disimpulkan bahwa semakin besar </w:t>
+      </w:r>
+      <w:r>
+        <w:rPr>
+          <w:i/>
+          <w:iCs/>
+          <w:lang w:val="en-US"/>
+        </w:rPr>
+        <w:t>X, Y, L</w:t>
+      </w:r>
+      <w:r>
+        <w:rPr>
+          <w:lang w:val="en-US"/>
+        </w:rPr>
+        <w:t xml:space="preserve"> maka semakin tinggi kemungkinannya untuk </w:t>
+      </w:r>
+      <w:r>
+        <w:rPr>
+          <w:lang w:val="en-US"/>
+        </w:rPr>
+        <w:t>hasil evaluasi</w:t>
+      </w:r>
+      <w:r>
+        <w:rPr>
+          <w:lang w:val="en-US"/>
+        </w:rPr>
+        <w:t xml:space="preserve"> turun. Hasil pengujian membuktikan bahwa </w:t>
+      </w:r>
+      <w:r>
+        <w:rPr>
+          <w:i/>
+          <w:iCs/>
+          <w:lang w:val="en-US"/>
+        </w:rPr>
+        <w:t>Term Based Random Sampling</w:t>
+      </w:r>
+      <w:r>
+        <w:rPr>
+          <w:lang w:val="en-US"/>
+        </w:rPr>
+        <w:t xml:space="preserve"> berhasil mendapatkan akurasi lebih tinggi dibandingkan dengan </w:t>
+      </w:r>
+      <w:r>
+        <w:rPr>
+          <w:i/>
+          <w:iCs/>
+          <w:lang w:val="en-US"/>
+        </w:rPr>
+        <w:t>stopword</w:t>
+      </w:r>
+      <w:r>
+        <w:rPr>
+          <w:lang w:val="en-US"/>
+        </w:rPr>
+        <w:t xml:space="preserve"> Tala maupun tanpa menggunakan proses </w:t>
+      </w:r>
+      <w:r>
+        <w:rPr>
+          <w:i/>
+          <w:iCs/>
+          <w:lang w:val="en-US"/>
+        </w:rPr>
+        <w:t>stopword removal</w:t>
+      </w:r>
+      <w:r>
+        <w:rPr>
+          <w:lang w:val="en-US"/>
+        </w:rPr>
+        <w:t>.</w:t>
       </w:r>
       <w:r>
         <w:t xml:space="preserve"> </w:t>
@@ -558,15 +932,17 @@
     <w:p>
       <w:pPr>
         <w:pStyle w:val="Abstract"/>
-        <w:rPr>
-          <w:lang w:val="id-ID"/>
-        </w:rPr>
       </w:pPr>
       <w:r>
-        <w:rPr>
-          <w:lang w:val="id-ID"/>
-        </w:rPr>
-        <w:t>Stopword Removal is part of the text preprocessing stage which aims to remove irrelevant words in a sentence based on the stopword list. The stopword list that is commonly used is in the form of a digital library whose list is already available, but not all words contained in the digital library are irrelevant words in certain data. This study uses a stopword list formed by the Term Based Random Sampling algorithm. In Term Based Random Sampling, there are 3 parameters, namely Y for the number of random word retrieval repetitions, X for the lowest number of weights in Y repetitions, and L as the percentage of the number of stopwords you want to use. So this research is aimed at finding out the best combination of these 3 parameters as well as the comparison of term based random sampling stopword with stopword tuning and without stopword removal process in the analysis of tweet sentiment about online lectures using the Naïve Bayes method. The results of the evaluation using the Term Based Random Sampling stopword get the highest accuracy with a combination of X, Y, L of 10, 10, 40 with a macroaverage accuracy of 0.758, a macroaverage precision of 0.658, a macroaverage recall of 0.636, and a macroaverage f-measure of 0.647. Based on the test results, it is concluded that the greater the X, Y, L values, the higher the probability that the accuracy, precision, recall, and f-measure will decrease. The test results prove that Term Based Random Sampling is successful in obtaining higher accuracy than stopword tuning or without using the stopword removal process.</w:t>
+        <w:t xml:space="preserve">Stopword Removal is part of the text preprocessing stage which aims to remove irrelevant words in a sentence based on the stopword list. The stopword list that is commonly used is in the form of a digital library whose list is already available, but not all words contained in the digital library are irrelevant words in certain data. This study uses a stopword list formed by the Term Based Random Sampling algorithm. In Term Based Random Sampling, there are 3 parameters, namely Y for the number of random word retrieval repetitions, X for the lowest number of weights in Y repetitions, and L as the percentage of the number of stopwords you want to use. </w:t>
+      </w:r>
+      <w:proofErr w:type="gramStart"/>
+      <w:r>
+        <w:t>So</w:t>
+      </w:r>
+      <w:proofErr w:type="gramEnd"/>
+      <w:r>
+        <w:t xml:space="preserve"> this research is aimed at finding the best combination of these 3 parameters and comparing the Term Based Random Sampling stopword with the stopword tuning and without the stopword removal process in the analysis of tweet sentiment regarding online lectures using the Naïve Bayes method. The results of the evaluation with the Term Based Random Sampling stopword get the highest accuracy with X, Y, L of 10, 10, 40 with a macroaverage accuracy of 0.758, a macroaverage precision of 0.658, a macroaverage recall of 0.636, and a macroaverage f-measure of 0.647. Based on the test results, it is concluded that the greater the X, Y, L, the higher the probability that the evaluation results will decrease. The test results prove that Term Based Random Sampling is successful in obtaining higher accuracy than stopword tuning or without using the stopword removal process.</w:t>
       </w:r>
     </w:p>
     <w:p>
@@ -580,15 +956,14 @@
     </w:p>
     <w:p>
       <w:pPr>
-        <w:pStyle w:val="BodyText"/>
-        <w:jc w:val="both"/>
+        <w:pStyle w:val="Body"/>
+        <w:ind w:firstLine="0"/>
       </w:pPr>
       <w:r>
         <w:rPr>
           <w:b/>
           <w:lang w:val="id-ID"/>
         </w:rPr>
-        <w:lastRenderedPageBreak/>
         <w:t>Keywords</w:t>
       </w:r>
       <w:r>
@@ -600,6 +975,7 @@
       <w:r>
         <w:rPr>
           <w:i/>
+          <w:iCs/>
         </w:rPr>
         <w:t>sentiment analysis, online lectures, Naïve Bayes, Term Based Random Sampling, Stopword</w:t>
       </w:r>
@@ -627,6 +1003,32 @@
           <w:color w:val="000000"/>
           <w:sz w:val="20"/>
           <w:szCs w:val="20"/>
+        </w:rPr>
+      </w:pPr>
+    </w:p>
+    <w:p>
+      <w:pPr>
+        <w:tabs>
+          <w:tab w:val="left" w:pos="1872"/>
+        </w:tabs>
+        <w:rPr>
+          <w:b/>
+          <w:color w:val="000000"/>
+          <w:sz w:val="20"/>
+          <w:szCs w:val="20"/>
+        </w:rPr>
+      </w:pPr>
+    </w:p>
+    <w:p>
+      <w:pPr>
+        <w:tabs>
+          <w:tab w:val="left" w:pos="1872"/>
+        </w:tabs>
+        <w:rPr>
+          <w:b/>
+          <w:color w:val="000000"/>
+          <w:sz w:val="8"/>
+          <w:szCs w:val="8"/>
         </w:rPr>
         <w:sectPr>
           <w:headerReference w:type="even" r:id="rId8"/>
@@ -640,15 +1042,6 @@
           <w:docGrid w:linePitch="326"/>
         </w:sectPr>
       </w:pPr>
-      <w:r>
-        <w:rPr>
-          <w:b/>
-          <w:color w:val="000000"/>
-          <w:sz w:val="20"/>
-          <w:szCs w:val="20"/>
-        </w:rPr>
-        <w:tab/>
-      </w:r>
     </w:p>
     <w:p>
       <w:pPr>
@@ -767,6 +1160,16 @@
       <w:r>
         <w:t>Text Preprocessing merupakan langkah awal yang dilakukan dalam analisis sentimen untuk menyiapkan data yang berupa teks agar mudah untuk diproses nantinya (Gaddam, 2019). Teks pre-processing ini meliputi, case folding, cleaning, tokenizing, stopword removal dan stemming.</w:t>
       </w:r>
+    </w:p>
+    <w:p>
+      <w:pPr>
+        <w:pStyle w:val="Body"/>
+      </w:pPr>
+    </w:p>
+    <w:p>
+      <w:pPr>
+        <w:pStyle w:val="Body"/>
+      </w:pPr>
     </w:p>
     <w:p>
       <w:pPr>
@@ -15037,62 +15440,7 @@
     </mc:Fallback>
   </mc:AlternateContent>
   <c:chart>
-    <c:title>
-      <c:tx>
-        <c:rich>
-          <a:bodyPr rot="0" spcFirstLastPara="1" vertOverflow="ellipsis" vert="horz" wrap="square" anchor="ctr" anchorCtr="1"/>
-          <a:lstStyle/>
-          <a:p>
-            <a:pPr>
-              <a:defRPr sz="1400" b="0" i="0" u="none" strike="noStrike" kern="1200" spc="0" baseline="0">
-                <a:solidFill>
-                  <a:schemeClr val="tx1">
-                    <a:lumMod val="65000"/>
-                    <a:lumOff val="35000"/>
-                  </a:schemeClr>
-                </a:solidFill>
-                <a:latin typeface="+mn-lt"/>
-                <a:ea typeface="+mn-ea"/>
-                <a:cs typeface="+mn-cs"/>
-              </a:defRPr>
-            </a:pPr>
-            <a:r>
-              <a:rPr lang="en-ID" sz="1100"/>
-              <a:t>Pengaruh X</a:t>
-            </a:r>
-          </a:p>
-        </c:rich>
-      </c:tx>
-      <c:overlay val="0"/>
-      <c:spPr>
-        <a:noFill/>
-        <a:ln>
-          <a:noFill/>
-        </a:ln>
-        <a:effectLst/>
-      </c:spPr>
-      <c:txPr>
-        <a:bodyPr rot="0" spcFirstLastPara="1" vertOverflow="ellipsis" vert="horz" wrap="square" anchor="ctr" anchorCtr="1"/>
-        <a:lstStyle/>
-        <a:p>
-          <a:pPr>
-            <a:defRPr sz="1400" b="0" i="0" u="none" strike="noStrike" kern="1200" spc="0" baseline="0">
-              <a:solidFill>
-                <a:schemeClr val="tx1">
-                  <a:lumMod val="65000"/>
-                  <a:lumOff val="35000"/>
-                </a:schemeClr>
-              </a:solidFill>
-              <a:latin typeface="+mn-lt"/>
-              <a:ea typeface="+mn-ea"/>
-              <a:cs typeface="+mn-cs"/>
-            </a:defRPr>
-          </a:pPr>
-          <a:endParaRPr lang="en-US"/>
-        </a:p>
-      </c:txPr>
-    </c:title>
-    <c:autoTitleDeleted val="0"/>
+    <c:autoTitleDeleted val="1"/>
     <c:plotArea>
       <c:layout/>
       <c:barChart>
@@ -17644,62 +17992,7 @@
     </mc:Fallback>
   </mc:AlternateContent>
   <c:chart>
-    <c:title>
-      <c:tx>
-        <c:rich>
-          <a:bodyPr rot="0" spcFirstLastPara="1" vertOverflow="ellipsis" vert="horz" wrap="square" anchor="ctr" anchorCtr="1"/>
-          <a:lstStyle/>
-          <a:p>
-            <a:pPr>
-              <a:defRPr sz="1400" b="0" i="0" u="none" strike="noStrike" kern="1200" spc="0" baseline="0">
-                <a:solidFill>
-                  <a:schemeClr val="tx1">
-                    <a:lumMod val="65000"/>
-                    <a:lumOff val="35000"/>
-                  </a:schemeClr>
-                </a:solidFill>
-                <a:latin typeface="+mn-lt"/>
-                <a:ea typeface="+mn-ea"/>
-                <a:cs typeface="+mn-cs"/>
-              </a:defRPr>
-            </a:pPr>
-            <a:r>
-              <a:rPr lang="en-ID" sz="1100"/>
-              <a:t>Pengaruh Y</a:t>
-            </a:r>
-          </a:p>
-        </c:rich>
-      </c:tx>
-      <c:overlay val="0"/>
-      <c:spPr>
-        <a:noFill/>
-        <a:ln>
-          <a:noFill/>
-        </a:ln>
-        <a:effectLst/>
-      </c:spPr>
-      <c:txPr>
-        <a:bodyPr rot="0" spcFirstLastPara="1" vertOverflow="ellipsis" vert="horz" wrap="square" anchor="ctr" anchorCtr="1"/>
-        <a:lstStyle/>
-        <a:p>
-          <a:pPr>
-            <a:defRPr sz="1400" b="0" i="0" u="none" strike="noStrike" kern="1200" spc="0" baseline="0">
-              <a:solidFill>
-                <a:schemeClr val="tx1">
-                  <a:lumMod val="65000"/>
-                  <a:lumOff val="35000"/>
-                </a:schemeClr>
-              </a:solidFill>
-              <a:latin typeface="+mn-lt"/>
-              <a:ea typeface="+mn-ea"/>
-              <a:cs typeface="+mn-cs"/>
-            </a:defRPr>
-          </a:pPr>
-          <a:endParaRPr lang="en-US"/>
-        </a:p>
-      </c:txPr>
-    </c:title>
-    <c:autoTitleDeleted val="0"/>
+    <c:autoTitleDeleted val="1"/>
     <c:plotArea>
       <c:layout/>
       <c:barChart>
@@ -20261,67 +20554,7 @@
     </mc:Fallback>
   </mc:AlternateContent>
   <c:chart>
-    <c:title>
-      <c:tx>
-        <c:rich>
-          <a:bodyPr rot="0" spcFirstLastPara="1" vertOverflow="ellipsis" vert="horz" wrap="square" anchor="ctr" anchorCtr="1"/>
-          <a:lstStyle/>
-          <a:p>
-            <a:pPr>
-              <a:defRPr sz="1400" b="0" i="0" u="none" strike="noStrike" kern="1200" spc="0" baseline="0">
-                <a:solidFill>
-                  <a:schemeClr val="tx1">
-                    <a:lumMod val="65000"/>
-                    <a:lumOff val="35000"/>
-                  </a:schemeClr>
-                </a:solidFill>
-                <a:latin typeface="+mn-lt"/>
-                <a:ea typeface="+mn-ea"/>
-                <a:cs typeface="+mn-cs"/>
-              </a:defRPr>
-            </a:pPr>
-            <a:r>
-              <a:rPr lang="en-ID" sz="1100"/>
-              <a:t>Pengaruh</a:t>
-            </a:r>
-            <a:r>
-              <a:rPr lang="en-ID" sz="1100" baseline="0"/>
-              <a:t> L</a:t>
-            </a:r>
-            <a:endParaRPr lang="en-ID" sz="1100"/>
-          </a:p>
-        </c:rich>
-      </c:tx>
-      <c:overlay val="0"/>
-      <c:spPr>
-        <a:noFill/>
-        <a:ln>
-          <a:noFill/>
-        </a:ln>
-        <a:effectLst/>
-      </c:spPr>
-      <c:txPr>
-        <a:bodyPr rot="0" spcFirstLastPara="1" vertOverflow="ellipsis" vert="horz" wrap="square" anchor="ctr" anchorCtr="1"/>
-        <a:lstStyle/>
-        <a:p>
-          <a:pPr>
-            <a:defRPr sz="1400" b="0" i="0" u="none" strike="noStrike" kern="1200" spc="0" baseline="0">
-              <a:solidFill>
-                <a:schemeClr val="tx1">
-                  <a:lumMod val="65000"/>
-                  <a:lumOff val="35000"/>
-                </a:schemeClr>
-              </a:solidFill>
-              <a:latin typeface="+mn-lt"/>
-              <a:ea typeface="+mn-ea"/>
-              <a:cs typeface="+mn-cs"/>
-            </a:defRPr>
-          </a:pPr>
-          <a:endParaRPr lang="en-US"/>
-        </a:p>
-      </c:txPr>
-    </c:title>
-    <c:autoTitleDeleted val="0"/>
+    <c:autoTitleDeleted val="1"/>
     <c:plotArea>
       <c:layout/>
       <c:barChart>
@@ -22887,107 +23120,7 @@
     </mc:Fallback>
   </mc:AlternateContent>
   <c:chart>
-    <c:title>
-      <c:tx>
-        <c:rich>
-          <a:bodyPr rot="0" spcFirstLastPara="1" vertOverflow="ellipsis" vert="horz" wrap="square" anchor="ctr" anchorCtr="1"/>
-          <a:lstStyle/>
-          <a:p>
-            <a:pPr marL="0" marR="0" lvl="0" indent="0" algn="ctr" defTabSz="914400" rtl="0" eaLnBrk="1" fontAlgn="auto" latinLnBrk="0" hangingPunct="1">
-              <a:lnSpc>
-                <a:spcPct val="100000"/>
-              </a:lnSpc>
-              <a:spcBef>
-                <a:spcPts val="0"/>
-              </a:spcBef>
-              <a:spcAft>
-                <a:spcPts val="0"/>
-              </a:spcAft>
-              <a:buClrTx/>
-              <a:buSzTx/>
-              <a:buFontTx/>
-              <a:buNone/>
-              <a:tabLst/>
-              <a:defRPr sz="1400" b="0" i="0" u="none" strike="noStrike" kern="1200" spc="0" baseline="0">
-                <a:solidFill>
-                  <a:sysClr val="windowText" lastClr="000000">
-                    <a:lumMod val="65000"/>
-                    <a:lumOff val="35000"/>
-                  </a:sysClr>
-                </a:solidFill>
-                <a:latin typeface="+mn-lt"/>
-                <a:ea typeface="+mn-ea"/>
-                <a:cs typeface="+mn-cs"/>
-              </a:defRPr>
-            </a:pPr>
-            <a:r>
-              <a:rPr lang="en-US" sz="1100" b="0" i="0" baseline="0">
-                <a:effectLst/>
-              </a:rPr>
-              <a:t>Hasil Evaluasi Pengujian Tanpa </a:t>
-            </a:r>
-            <a:r>
-              <a:rPr lang="en-US" sz="1100" b="0" i="1" baseline="0">
-                <a:effectLst/>
-              </a:rPr>
-              <a:t>Stopword</a:t>
-            </a:r>
-            <a:r>
-              <a:rPr lang="en-US" sz="1100" b="0" i="0" baseline="0">
-                <a:effectLst/>
-              </a:rPr>
-              <a:t> dan TBRS</a:t>
-            </a:r>
-            <a:endParaRPr lang="en-ID" sz="1100">
-              <a:effectLst/>
-            </a:endParaRPr>
-          </a:p>
-        </c:rich>
-      </c:tx>
-      <c:overlay val="0"/>
-      <c:spPr>
-        <a:noFill/>
-        <a:ln>
-          <a:noFill/>
-        </a:ln>
-        <a:effectLst/>
-      </c:spPr>
-      <c:txPr>
-        <a:bodyPr rot="0" spcFirstLastPara="1" vertOverflow="ellipsis" vert="horz" wrap="square" anchor="ctr" anchorCtr="1"/>
-        <a:lstStyle/>
-        <a:p>
-          <a:pPr marL="0" marR="0" lvl="0" indent="0" algn="ctr" defTabSz="914400" rtl="0" eaLnBrk="1" fontAlgn="auto" latinLnBrk="0" hangingPunct="1">
-            <a:lnSpc>
-              <a:spcPct val="100000"/>
-            </a:lnSpc>
-            <a:spcBef>
-              <a:spcPts val="0"/>
-            </a:spcBef>
-            <a:spcAft>
-              <a:spcPts val="0"/>
-            </a:spcAft>
-            <a:buClrTx/>
-            <a:buSzTx/>
-            <a:buFontTx/>
-            <a:buNone/>
-            <a:tabLst/>
-            <a:defRPr sz="1400" b="0" i="0" u="none" strike="noStrike" kern="1200" spc="0" baseline="0">
-              <a:solidFill>
-                <a:sysClr val="windowText" lastClr="000000">
-                  <a:lumMod val="65000"/>
-                  <a:lumOff val="35000"/>
-                </a:sysClr>
-              </a:solidFill>
-              <a:latin typeface="+mn-lt"/>
-              <a:ea typeface="+mn-ea"/>
-              <a:cs typeface="+mn-cs"/>
-            </a:defRPr>
-          </a:pPr>
-          <a:endParaRPr lang="en-US"/>
-        </a:p>
-      </c:txPr>
-    </c:title>
-    <c:autoTitleDeleted val="0"/>
+    <c:autoTitleDeleted val="1"/>
     <c:plotArea>
       <c:layout/>
       <c:barChart>
@@ -23343,65 +23476,7 @@
     </mc:Fallback>
   </mc:AlternateContent>
   <c:chart>
-    <c:title>
-      <c:tx>
-        <c:rich>
-          <a:bodyPr rot="0" spcFirstLastPara="1" vertOverflow="ellipsis" vert="horz" wrap="square" anchor="ctr" anchorCtr="1"/>
-          <a:lstStyle/>
-          <a:p>
-            <a:pPr>
-              <a:defRPr sz="1400" b="0" i="0" u="none" strike="noStrike" kern="1200" spc="0" baseline="0">
-                <a:solidFill>
-                  <a:schemeClr val="tx1">
-                    <a:lumMod val="65000"/>
-                    <a:lumOff val="35000"/>
-                  </a:schemeClr>
-                </a:solidFill>
-                <a:latin typeface="+mn-lt"/>
-                <a:ea typeface="+mn-ea"/>
-                <a:cs typeface="+mn-cs"/>
-              </a:defRPr>
-            </a:pPr>
-            <a:r>
-              <a:rPr lang="en-US" sz="1100" b="0" i="0" u="none" strike="noStrike" baseline="0">
-                <a:effectLst/>
-              </a:rPr>
-              <a:t>Hasil Evaluasi Pengujian Tala dan TBRS</a:t>
-            </a:r>
-            <a:endParaRPr lang="en-ID" sz="1100"/>
-          </a:p>
-        </c:rich>
-      </c:tx>
-      <c:overlay val="0"/>
-      <c:spPr>
-        <a:noFill/>
-        <a:ln>
-          <a:noFill/>
-        </a:ln>
-        <a:effectLst/>
-      </c:spPr>
-      <c:txPr>
-        <a:bodyPr rot="0" spcFirstLastPara="1" vertOverflow="ellipsis" vert="horz" wrap="square" anchor="ctr" anchorCtr="1"/>
-        <a:lstStyle/>
-        <a:p>
-          <a:pPr>
-            <a:defRPr sz="1400" b="0" i="0" u="none" strike="noStrike" kern="1200" spc="0" baseline="0">
-              <a:solidFill>
-                <a:schemeClr val="tx1">
-                  <a:lumMod val="65000"/>
-                  <a:lumOff val="35000"/>
-                </a:schemeClr>
-              </a:solidFill>
-              <a:latin typeface="+mn-lt"/>
-              <a:ea typeface="+mn-ea"/>
-              <a:cs typeface="+mn-cs"/>
-            </a:defRPr>
-          </a:pPr>
-          <a:endParaRPr lang="en-US"/>
-        </a:p>
-      </c:txPr>
-    </c:title>
-    <c:autoTitleDeleted val="0"/>
+    <c:autoTitleDeleted val="1"/>
     <c:plotArea>
       <c:layout/>
       <c:barChart>

</xml_diff>

<commit_message>
auto commit 01/02/2021 10:02:18
</commit_message>
<xml_diff>
--- a/Documents/Jurnal JTIIK/Jurnal-JTIIK-Raditya Rinandyaswara-175150200111047.docx
+++ b/Documents/Jurnal JTIIK/Jurnal-JTIIK-Raditya Rinandyaswara-175150200111047.docx
@@ -1160,21 +1160,6 @@
       <w:r>
         <w:t>Text Preprocessing merupakan langkah awal yang dilakukan dalam analisis sentimen untuk menyiapkan data yang berupa teks agar mudah untuk diproses nantinya (Gaddam, 2019). Teks pre-processing ini meliputi, case folding, cleaning, tokenizing, stopword removal dan stemming.</w:t>
       </w:r>
-    </w:p>
-    <w:p>
-      <w:pPr>
-        <w:pStyle w:val="Body"/>
-      </w:pPr>
-    </w:p>
-    <w:p>
-      <w:pPr>
-        <w:pStyle w:val="Body"/>
-      </w:pPr>
-    </w:p>
-    <w:p>
-      <w:pPr>
-        <w:pStyle w:val="Body"/>
-      </w:pPr>
     </w:p>
     <w:p>
       <w:pPr>
@@ -8391,6 +8376,16 @@
         </w:rPr>
         <w:t>.</w:t>
       </w:r>
+    </w:p>
+    <w:p>
+      <w:pPr>
+        <w:ind w:firstLine="426"/>
+        <w:jc w:val="both"/>
+        <w:rPr>
+          <w:sz w:val="20"/>
+          <w:szCs w:val="20"/>
+        </w:rPr>
+      </w:pPr>
     </w:p>
     <w:p>
       <w:pPr>

</xml_diff>